<commit_message>
Level 1 - Preffabing
Fire, light, audio
</commit_message>
<xml_diff>
--- a/Documentation/Assets Decloration.docx
+++ b/Documentation/Assets Decloration.docx
@@ -145,8 +145,13 @@
       </w:hyperlink>
     </w:p>
     <w:p>
-      <w:r>
-        <w:t xml:space="preserve">RealTimeCsg - </w:t>
+      <w:proofErr w:type="spellStart"/>
+      <w:r>
+        <w:t>RealTimeCsg</w:t>
+      </w:r>
+      <w:proofErr w:type="spellEnd"/>
+      <w:r>
+        <w:t xml:space="preserve"> - </w:t>
       </w:r>
       <w:hyperlink r:id="rId15" w:history="1">
         <w:r>
@@ -185,11 +190,25 @@
       </w:hyperlink>
     </w:p>
     <w:p>
+      <w:r>
+        <w:t xml:space="preserve">Fire - </w:t>
+      </w:r>
       <w:hyperlink r:id="rId17" w:history="1">
         <w:r>
           <w:rPr>
             <w:rStyle w:val="Hyperlink"/>
           </w:rPr>
+          <w:t>https://mixkit.co/free-sound-effects/fire/</w:t>
+        </w:r>
+      </w:hyperlink>
+    </w:p>
+    <w:p/>
+    <w:p>
+      <w:hyperlink r:id="rId18" w:history="1">
+        <w:r>
+          <w:rPr>
+            <w:rStyle w:val="Hyperlink"/>
+          </w:rPr>
           <w:t>https://www.youtube.com/watch?v=hYLm-bSq2sY</w:t>
         </w:r>
       </w:hyperlink>
@@ -198,7 +217,7 @@
       <w:r>
         <w:t xml:space="preserve">PNG - </w:t>
       </w:r>
-      <w:hyperlink r:id="rId18" w:history="1">
+      <w:hyperlink r:id="rId19" w:history="1">
         <w:r>
           <w:rPr>
             <w:rStyle w:val="Hyperlink"/>
@@ -221,23 +240,6 @@
       <w:r>
         <w:t xml:space="preserve">Projectiles </w:t>
       </w:r>
-    </w:p>
-    <w:p>
-      <w:pPr>
-        <w:pStyle w:val="ListParagraph"/>
-        <w:numPr>
-          <w:ilvl w:val="0"/>
-          <w:numId w:val="1"/>
-        </w:numPr>
-      </w:pPr>
-      <w:hyperlink r:id="rId19" w:history="1">
-        <w:r>
-          <w:rPr>
-            <w:rStyle w:val="Hyperlink"/>
-          </w:rPr>
-          <w:t>https://www.youtube.com/watch?v=0jGL5_DFIo8</w:t>
-        </w:r>
-      </w:hyperlink>
     </w:p>
     <w:p>
       <w:pPr>
@@ -252,14 +254,9 @@
           <w:rPr>
             <w:rStyle w:val="Hyperlink"/>
           </w:rPr>
-          <w:t>https://youtu.be/wZ2UUOC17AY?si=8SR3knv9b8VbKTd3</w:t>
-        </w:r>
-      </w:hyperlink>
-    </w:p>
-    <w:p>
-      <w:r>
-        <w:t xml:space="preserve">Spawner </w:t>
-      </w:r>
+          <w:t>https://www.youtube.com/watch?v=0jGL5_DFIo8</w:t>
+        </w:r>
+      </w:hyperlink>
     </w:p>
     <w:p>
       <w:pPr>
@@ -269,22 +266,19 @@
           <w:numId w:val="1"/>
         </w:numPr>
       </w:pPr>
-      <w:r>
-        <w:t xml:space="preserve">Inspo for enemy spawner </w:t>
-      </w:r>
       <w:hyperlink r:id="rId21" w:history="1">
         <w:r>
           <w:rPr>
             <w:rStyle w:val="Hyperlink"/>
           </w:rPr>
-          <w:t>https://www.youtube.com/watch?v=SELTWo1XZ0c</w:t>
+          <w:t>https://youtu.be/wZ2UUOC17AY?si=8SR3knv9b8VbKTd3</w:t>
         </w:r>
       </w:hyperlink>
     </w:p>
     <w:p>
       <w:r>
         <w:lastRenderedPageBreak/>
-        <w:t xml:space="preserve">Movement </w:t>
+        <w:t xml:space="preserve">Spawner </w:t>
       </w:r>
     </w:p>
     <w:p>
@@ -295,7 +289,37 @@
           <w:numId w:val="1"/>
         </w:numPr>
       </w:pPr>
+      <w:proofErr w:type="spellStart"/>
+      <w:r>
+        <w:t>Inspo</w:t>
+      </w:r>
+      <w:proofErr w:type="spellEnd"/>
+      <w:r>
+        <w:t xml:space="preserve"> for enemy spawner </w:t>
+      </w:r>
       <w:hyperlink r:id="rId22" w:history="1">
+        <w:r>
+          <w:rPr>
+            <w:rStyle w:val="Hyperlink"/>
+          </w:rPr>
+          <w:t>https://www.youtube.com/watch?v=SELTWo1XZ0c</w:t>
+        </w:r>
+      </w:hyperlink>
+    </w:p>
+    <w:p>
+      <w:r>
+        <w:t xml:space="preserve">Movement </w:t>
+      </w:r>
+    </w:p>
+    <w:p>
+      <w:pPr>
+        <w:pStyle w:val="ListParagraph"/>
+        <w:numPr>
+          <w:ilvl w:val="0"/>
+          <w:numId w:val="1"/>
+        </w:numPr>
+      </w:pPr>
+      <w:hyperlink r:id="rId23" w:history="1">
         <w:r>
           <w:rPr>
             <w:rStyle w:val="Hyperlink"/>
@@ -309,7 +333,15 @@
         <w:ind w:left="360"/>
       </w:pPr>
       <w:r>
-        <w:t xml:space="preserve">Making enemys lootable </w:t>
+        <w:t xml:space="preserve">Making </w:t>
+      </w:r>
+      <w:proofErr w:type="spellStart"/>
+      <w:r>
+        <w:t>enemys</w:t>
+      </w:r>
+      <w:proofErr w:type="spellEnd"/>
+      <w:r>
+        <w:t xml:space="preserve"> lootable </w:t>
       </w:r>
       <w:r>
         <w:t>(haven’t used)</w:t>
@@ -1399,6 +1431,18 @@
       <w:shd w:val="clear" w:color="auto" w:fill="E1DFDD"/>
     </w:rPr>
   </w:style>
+  <w:style w:type="character" w:styleId="FollowedHyperlink">
+    <w:name w:val="FollowedHyperlink"/>
+    <w:basedOn w:val="DefaultParagraphFont"/>
+    <w:uiPriority w:val="99"/>
+    <w:semiHidden/>
+    <w:unhideWhenUsed/>
+    <w:rsid w:val="00833DA7"/>
+    <w:rPr>
+      <w:color w:val="96607D" w:themeColor="followedHyperlink"/>
+      <w:u w:val="single"/>
+    </w:rPr>
+  </w:style>
 </w:styles>
 </file>
 

</xml_diff>

<commit_message>
Lvl 1 - Throwing knife & Poster draft
</commit_message>
<xml_diff>
--- a/Documentation/Assets Decloration.docx
+++ b/Documentation/Assets Decloration.docx
@@ -145,13 +145,8 @@
       </w:hyperlink>
     </w:p>
     <w:p>
-      <w:proofErr w:type="spellStart"/>
-      <w:r>
-        <w:t>RealTimeCsg</w:t>
-      </w:r>
-      <w:proofErr w:type="spellEnd"/>
-      <w:r>
-        <w:t xml:space="preserve"> - </w:t>
+      <w:r>
+        <w:t xml:space="preserve">RealTimeCsg - </w:t>
       </w:r>
       <w:hyperlink r:id="rId15" w:history="1">
         <w:r>
@@ -201,6 +196,14 @@
           <w:t>https://mixkit.co/free-sound-effects/fire/</w:t>
         </w:r>
       </w:hyperlink>
+    </w:p>
+    <w:p>
+      <w:r>
+        <w:t xml:space="preserve">Gun </w:t>
+      </w:r>
+      <w:r>
+        <w:t>https://mixkit.co/free-sound-effects/gun/</w:t>
+      </w:r>
     </w:p>
     <w:p/>
     <w:p>
@@ -277,7 +280,6 @@
     </w:p>
     <w:p>
       <w:r>
-        <w:lastRenderedPageBreak/>
         <w:t xml:space="preserve">Spawner </w:t>
       </w:r>
     </w:p>
@@ -289,13 +291,8 @@
           <w:numId w:val="1"/>
         </w:numPr>
       </w:pPr>
-      <w:proofErr w:type="spellStart"/>
-      <w:r>
-        <w:t>Inspo</w:t>
-      </w:r>
-      <w:proofErr w:type="spellEnd"/>
-      <w:r>
-        <w:t xml:space="preserve"> for enemy spawner </w:t>
+      <w:r>
+        <w:t xml:space="preserve">Inspo for enemy spawner </w:t>
       </w:r>
       <w:hyperlink r:id="rId22" w:history="1">
         <w:r>
@@ -333,15 +330,7 @@
         <w:ind w:left="360"/>
       </w:pPr>
       <w:r>
-        <w:t xml:space="preserve">Making </w:t>
-      </w:r>
-      <w:proofErr w:type="spellStart"/>
-      <w:r>
-        <w:t>enemys</w:t>
-      </w:r>
-      <w:proofErr w:type="spellEnd"/>
-      <w:r>
-        <w:t xml:space="preserve"> lootable </w:t>
+        <w:t xml:space="preserve">Making enemys lootable </w:t>
       </w:r>
       <w:r>
         <w:t>(haven’t used)</w:t>
@@ -359,8 +348,29 @@
       <w:pPr>
         <w:ind w:left="360"/>
       </w:pPr>
-      <w:r>
-        <w:t>https://www.youtube.com/watch?v=yjZ5mLNll5M</w:t>
+      <w:hyperlink r:id="rId24" w:history="1">
+        <w:r>
+          <w:rPr>
+            <w:rStyle w:val="Hyperlink"/>
+          </w:rPr>
+          <w:t>https://www.youtube.com/watch?v=yjZ5mLNll5M</w:t>
+        </w:r>
+      </w:hyperlink>
+    </w:p>
+    <w:p>
+      <w:pPr>
+        <w:ind w:left="360"/>
+      </w:pPr>
+    </w:p>
+    <w:p>
+      <w:pPr>
+        <w:ind w:left="360"/>
+      </w:pPr>
+      <w:r>
+        <w:t xml:space="preserve">Fonts - </w:t>
+      </w:r>
+      <w:r>
+        <w:t>https://www.dafont.com/theme.php?cat=101&amp;page=9</w:t>
       </w:r>
     </w:p>
     <w:sectPr>

</xml_diff>

<commit_message>
Timeline Takedown final polishes before submission
</commit_message>
<xml_diff>
--- a/Documentation/Assets Decloration.docx
+++ b/Documentation/Assets Decloration.docx
@@ -369,8 +369,21 @@
       <w:r>
         <w:t xml:space="preserve">Fonts - </w:t>
       </w:r>
-      <w:r>
-        <w:t>https://www.dafont.com/theme.php?cat=101&amp;page=9</w:t>
+      <w:hyperlink r:id="rId25" w:history="1">
+        <w:r>
+          <w:rPr>
+            <w:rStyle w:val="Hyperlink"/>
+          </w:rPr>
+          <w:t>https://www.dafont.com/theme.php?cat=101&amp;page=9</w:t>
+        </w:r>
+      </w:hyperlink>
+    </w:p>
+    <w:p>
+      <w:pPr>
+        <w:ind w:left="360"/>
+      </w:pPr>
+      <w:r>
+        <w:t>https://pixabay.com/sound-effects/search/bones/</w:t>
       </w:r>
     </w:p>
     <w:sectPr>

</xml_diff>